<commit_message>
Added final web application changes and team docs
</commit_message>
<xml_diff>
--- a/Release Two Plan.docx
+++ b/Release Two Plan.docx
@@ -1950,205 +1950,6 @@
     </w:tbl>
     <w:p>
       <w:pPr>
-        <w:pStyle w:val="Heading2"/>
-      </w:pPr>
-    </w:p>
-    <w:p>
-      <w:pPr>
-        <w:pStyle w:val="Heading2"/>
-      </w:pPr>
-      <w:r>
-        <w:t>Best Electricity Generation</w:t>
-      </w:r>
-    </w:p>
-    <w:p>
-      <w:pPr>
-        <w:keepNext/>
-        <w:spacing w:after="120" w:line="240" w:lineRule="auto"/>
-        <w:jc w:val="both"/>
-      </w:pPr>
-      <w:r>
-        <w:t>This story deals with looking at actual submitted results and determining the areas with the best electricity generation.</w:t>
-      </w:r>
-    </w:p>
-    <w:tbl>
-      <w:tblPr>
-        <w:tblStyle w:val="LightList-Accent11"/>
-        <w:tblW w:w="0" w:type="auto"/>
-        <w:tblInd w:w="108" w:type="dxa"/>
-        <w:tblLook w:val="04A0"/>
-      </w:tblPr>
-      <w:tblGrid>
-        <w:gridCol w:w="959"/>
-        <w:gridCol w:w="6696"/>
-        <w:gridCol w:w="1418"/>
-      </w:tblGrid>
-      <w:tr>
-        <w:trPr>
-          <w:cnfStyle w:val="100000000000"/>
-        </w:trPr>
-        <w:tc>
-          <w:tcPr>
-            <w:cnfStyle w:val="001000000000"/>
-            <w:tcW w:w="959" w:type="dxa"/>
-          </w:tcPr>
-          <w:p>
-            <w:r>
-              <w:t>Story ID</w:t>
-            </w:r>
-          </w:p>
-        </w:tc>
-        <w:tc>
-          <w:tcPr>
-            <w:tcW w:w="6696" w:type="dxa"/>
-          </w:tcPr>
-          <w:p>
-            <w:pPr>
-              <w:cnfStyle w:val="100000000000"/>
-            </w:pPr>
-            <w:r>
-              <w:t>Story Title: Panel Data Comparison</w:t>
-            </w:r>
-          </w:p>
-        </w:tc>
-        <w:tc>
-          <w:tcPr>
-            <w:tcW w:w="1418" w:type="dxa"/>
-          </w:tcPr>
-          <w:p>
-            <w:pPr>
-              <w:cnfStyle w:val="100000000000"/>
-            </w:pPr>
-            <w:r>
-              <w:t>Story Points</w:t>
-            </w:r>
-          </w:p>
-        </w:tc>
-      </w:tr>
-      <w:tr>
-        <w:trPr>
-          <w:cnfStyle w:val="000000100000"/>
-          <w:trHeight w:val="1103"/>
-        </w:trPr>
-        <w:tc>
-          <w:tcPr>
-            <w:cnfStyle w:val="001000000000"/>
-            <w:tcW w:w="959" w:type="dxa"/>
-            <w:vAlign w:val="center"/>
-          </w:tcPr>
-          <w:p>
-            <w:pPr>
-              <w:jc w:val="center"/>
-            </w:pPr>
-            <w:r>
-              <w:t>32</w:t>
-            </w:r>
-          </w:p>
-        </w:tc>
-        <w:tc>
-          <w:tcPr>
-            <w:tcW w:w="6696" w:type="dxa"/>
-            <w:vAlign w:val="center"/>
-          </w:tcPr>
-          <w:p>
-            <w:pPr>
-              <w:cnfStyle w:val="000000100000"/>
-            </w:pPr>
-            <w:r>
-              <w:t>As a </w:t>
-            </w:r>
-            <w:r>
-              <w:rPr>
-                <w:b/>
-                <w:bCs/>
-              </w:rPr>
-              <w:t>Sales Person </w:t>
-            </w:r>
-            <w:r>
-              <w:t xml:space="preserve">I want to see locations with the best electricity generation so that I can provide targeted advertising to these areas. </w:t>
-            </w:r>
-          </w:p>
-        </w:tc>
-        <w:tc>
-          <w:tcPr>
-            <w:tcW w:w="1418" w:type="dxa"/>
-            <w:vAlign w:val="center"/>
-          </w:tcPr>
-          <w:p>
-            <w:pPr>
-              <w:jc w:val="center"/>
-              <w:cnfStyle w:val="000000100000"/>
-              <w:rPr>
-                <w:b/>
-              </w:rPr>
-            </w:pPr>
-            <w:r>
-              <w:rPr>
-                <w:b/>
-              </w:rPr>
-              <w:t>5</w:t>
-            </w:r>
-          </w:p>
-        </w:tc>
-      </w:tr>
-      <w:tr>
-        <w:tc>
-          <w:tcPr>
-            <w:cnfStyle w:val="001000000000"/>
-            <w:tcW w:w="959" w:type="dxa"/>
-          </w:tcPr>
-          <w:p/>
-        </w:tc>
-        <w:tc>
-          <w:tcPr>
-            <w:tcW w:w="6696" w:type="dxa"/>
-          </w:tcPr>
-          <w:p>
-            <w:pPr>
-              <w:jc w:val="right"/>
-              <w:cnfStyle w:val="000000000000"/>
-            </w:pPr>
-            <w:r>
-              <w:t>Story Point Sub-Total:</w:t>
-            </w:r>
-          </w:p>
-        </w:tc>
-        <w:tc>
-          <w:tcPr>
-            <w:tcW w:w="1418" w:type="dxa"/>
-          </w:tcPr>
-          <w:p>
-            <w:pPr>
-              <w:jc w:val="center"/>
-              <w:cnfStyle w:val="000000000000"/>
-              <w:rPr>
-                <w:b/>
-              </w:rPr>
-            </w:pPr>
-            <w:r>
-              <w:rPr>
-                <w:b/>
-              </w:rPr>
-              <w:t>61</w:t>
-            </w:r>
-          </w:p>
-        </w:tc>
-      </w:tr>
-    </w:tbl>
-    <w:p>
-      <w:pPr>
-        <w:keepNext/>
-        <w:tabs>
-          <w:tab w:val="right" w:pos="9026"/>
-        </w:tabs>
-        <w:spacing w:after="120" w:line="240" w:lineRule="auto"/>
-        <w:rPr>
-          <w:sz w:val="24"/>
-        </w:rPr>
-      </w:pPr>
-    </w:p>
-    <w:p>
-      <w:pPr>
         <w:rPr>
           <w:sz w:val="24"/>
         </w:rPr>
@@ -2758,10 +2559,7 @@
               <w:cnfStyle w:val="000000100000"/>
             </w:pPr>
             <w:r>
-              <w:t xml:space="preserve">Research the effect of </w:t>
-            </w:r>
-            <w:r>
-              <w:t>different inverters and how they affect the</w:t>
+              <w:t>Research the effect of different inverters and how they affect the</w:t>
             </w:r>
           </w:p>
           <w:p>
@@ -2830,13 +2628,7 @@
               <w:cnfStyle w:val="000000000000"/>
             </w:pPr>
             <w:r>
-              <w:t xml:space="preserve">Create an algorithm to determine the new power output of the system based on the </w:t>
-            </w:r>
-            <w:r>
-              <w:t>inverter specified</w:t>
-            </w:r>
-            <w:r>
-              <w:t>.</w:t>
+              <w:t>Create an algorithm to determine the new power output of the system based on the inverter specified.</w:t>
             </w:r>
           </w:p>
           <w:p>
@@ -2901,13 +2693,7 @@
               <w:cnfStyle w:val="000000100000"/>
             </w:pPr>
             <w:r>
-              <w:t xml:space="preserve"> Add an input field to the calculator page to allow for the user to enter their desired </w:t>
-            </w:r>
-            <w:r>
-              <w:t>inverter</w:t>
-            </w:r>
-            <w:r>
-              <w:t>.</w:t>
+              <w:t xml:space="preserve"> Add an input field to the calculator page to allow for the user to enter their desired inverter.</w:t>
             </w:r>
           </w:p>
         </w:tc>
@@ -3024,10 +2810,7 @@
               <w:cnfStyle w:val="000000100000"/>
             </w:pPr>
             <w:r>
-              <w:t xml:space="preserve">Story Points: </w:t>
-            </w:r>
-            <w:r>
-              <w:t>7</w:t>
+              <w:t>Story Points: 7</w:t>
             </w:r>
             <w:r>
               <w:tab/>
@@ -3271,10 +3054,7 @@
               <w:cnfStyle w:val="000000100000"/>
             </w:pPr>
             <w:r>
-              <w:t>4</w:t>
-            </w:r>
-            <w:r>
-              <w:t xml:space="preserve"> Hours</w:t>
+              <w:t>4 Hours</w:t>
             </w:r>
           </w:p>
         </w:tc>
@@ -3333,10 +3113,7 @@
               <w:cnfStyle w:val="000000000000"/>
             </w:pPr>
             <w:r>
-              <w:t>4</w:t>
-            </w:r>
-            <w:r>
-              <w:t xml:space="preserve"> Hours</w:t>
+              <w:t>4 Hours</w:t>
             </w:r>
           </w:p>
         </w:tc>
@@ -3381,10 +3158,7 @@
               <w:cnfStyle w:val="000000100000"/>
             </w:pPr>
             <w:r>
-              <w:t xml:space="preserve"> </w:t>
-            </w:r>
-            <w:r>
-              <w:t>Create a separate output section in the results page to clearly show the user how the repair and maintenance costs of the system effect its returns.</w:t>
+              <w:t xml:space="preserve"> Create a separate output section in the results page to clearly show the user how the repair and maintenance costs of the system effect its returns.</w:t>
             </w:r>
           </w:p>
         </w:tc>
@@ -3439,10 +3213,7 @@
               <w:cnfStyle w:val="000000000000"/>
             </w:pPr>
             <w:r>
-              <w:t xml:space="preserve">Story Points: </w:t>
-            </w:r>
-            <w:r>
-              <w:t>4</w:t>
+              <w:t>Story Points: 4</w:t>
             </w:r>
             <w:r>
               <w:tab/>
@@ -3459,10 +3230,7 @@
               <w:cnfStyle w:val="000000000000"/>
             </w:pPr>
             <w:r>
-              <w:t>10</w:t>
-            </w:r>
-            <w:r>
-              <w:t xml:space="preserve"> Hours</w:t>
+              <w:t>10 Hours</w:t>
             </w:r>
           </w:p>
         </w:tc>
@@ -3734,10 +3502,7 @@
               <w:cnfStyle w:val="000000000000"/>
             </w:pPr>
             <w:r>
-              <w:t>3</w:t>
-            </w:r>
-            <w:r>
-              <w:t xml:space="preserve"> Hours</w:t>
+              <w:t>3 Hours</w:t>
             </w:r>
           </w:p>
         </w:tc>
@@ -4185,10 +3950,7 @@
               <w:cnfStyle w:val="000000100000"/>
             </w:pPr>
             <w:r>
-              <w:t xml:space="preserve"> </w:t>
-            </w:r>
-            <w:r>
-              <w:t xml:space="preserve">Create a link on each year of the table which links to a month-by-month breakdown for the </w:t>
+              <w:t xml:space="preserve"> Create a link on each year of the table which links to a month-by-month breakdown for the </w:t>
             </w:r>
             <w:r>
               <w:t>specified year.</w:t>
@@ -4477,10 +4239,7 @@
               <w:cnfStyle w:val="000000100000"/>
             </w:pPr>
             <w:r>
-              <w:t>2</w:t>
-            </w:r>
-            <w:r>
-              <w:t xml:space="preserve"> Hours</w:t>
+              <w:t>2 Hours</w:t>
             </w:r>
           </w:p>
         </w:tc>
@@ -4544,10 +4303,7 @@
               <w:cnfStyle w:val="000000000000"/>
             </w:pPr>
             <w:r>
-              <w:t>2</w:t>
-            </w:r>
-            <w:r>
-              <w:t xml:space="preserve"> Hours</w:t>
+              <w:t>2 Hours</w:t>
             </w:r>
           </w:p>
         </w:tc>
@@ -4592,10 +4348,7 @@
               <w:cnfStyle w:val="000000100000"/>
             </w:pPr>
             <w:r>
-              <w:t xml:space="preserve"> </w:t>
-            </w:r>
-            <w:r>
-              <w:t>Create a link on each year of the table which links to a month-by-month breakdown for the specified year.</w:t>
+              <w:t xml:space="preserve"> Create a link on each year of the table which links to a month-by-month breakdown for the specified year.</w:t>
             </w:r>
           </w:p>
         </w:tc>
@@ -4610,10 +4363,7 @@
               <w:cnfStyle w:val="000000100000"/>
             </w:pPr>
             <w:r>
-              <w:t xml:space="preserve">3 </w:t>
-            </w:r>
-            <w:r>
-              <w:t>Hours</w:t>
+              <w:t>3 Hours</w:t>
             </w:r>
           </w:p>
         </w:tc>
@@ -4653,10 +4403,7 @@
               <w:cnfStyle w:val="000000000000"/>
             </w:pPr>
             <w:r>
-              <w:t xml:space="preserve">Story Points: </w:t>
-            </w:r>
-            <w:r>
-              <w:t>5</w:t>
+              <w:t>Story Points: 5</w:t>
             </w:r>
             <w:r>
               <w:tab/>
@@ -4673,10 +4420,7 @@
               <w:cnfStyle w:val="000000000000"/>
             </w:pPr>
             <w:r>
-              <w:t>7</w:t>
-            </w:r>
-            <w:r>
-              <w:t xml:space="preserve"> Hours</w:t>
+              <w:t>7 Hours</w:t>
             </w:r>
           </w:p>
         </w:tc>
@@ -4871,10 +4615,7 @@
               <w:cnfStyle w:val="000000100000"/>
             </w:pPr>
             <w:r>
-              <w:t>3</w:t>
-            </w:r>
-            <w:r>
-              <w:t xml:space="preserve"> Hours</w:t>
+              <w:t>3 Hours</w:t>
             </w:r>
           </w:p>
         </w:tc>
@@ -4938,10 +4679,7 @@
               <w:cnfStyle w:val="000000000000"/>
             </w:pPr>
             <w:r>
-              <w:t>4</w:t>
-            </w:r>
-            <w:r>
-              <w:t xml:space="preserve"> Hours</w:t>
+              <w:t>4 Hours</w:t>
             </w:r>
           </w:p>
         </w:tc>
@@ -4986,10 +4724,7 @@
               <w:cnfStyle w:val="000000100000"/>
             </w:pPr>
             <w:r>
-              <w:t xml:space="preserve"> </w:t>
-            </w:r>
-            <w:r>
-              <w:t>Modify the graphs to show both the upper and lower bounds for all values specified.</w:t>
+              <w:t xml:space="preserve"> Modify the graphs to show both the upper and lower bounds for all values specified.</w:t>
             </w:r>
           </w:p>
         </w:tc>
@@ -5004,10 +4739,7 @@
               <w:cnfStyle w:val="000000100000"/>
             </w:pPr>
             <w:r>
-              <w:t xml:space="preserve">5 </w:t>
-            </w:r>
-            <w:r>
-              <w:t>Hours</w:t>
+              <w:t>5 Hours</w:t>
             </w:r>
           </w:p>
         </w:tc>
@@ -5047,10 +4779,7 @@
               <w:cnfStyle w:val="000000000000"/>
             </w:pPr>
             <w:r>
-              <w:t xml:space="preserve">Story Points: </w:t>
-            </w:r>
-            <w:r>
-              <w:t>5</w:t>
+              <w:t>Story Points: 5</w:t>
             </w:r>
             <w:r>
               <w:tab/>
@@ -5067,10 +4796,7 @@
               <w:cnfStyle w:val="000000000000"/>
             </w:pPr>
             <w:r>
-              <w:t>12</w:t>
-            </w:r>
-            <w:r>
-              <w:t xml:space="preserve"> Hours</w:t>
+              <w:t>12 Hours</w:t>
             </w:r>
           </w:p>
         </w:tc>
@@ -5153,7 +4879,7 @@
             <w:rPr>
               <w:noProof/>
             </w:rPr>
-            <w:t>2</w:t>
+            <w:t>3</w:t>
           </w:r>
         </w:fldSimple>
       </w:p>

</xml_diff>